<commit_message>
tambah desain inspirasi untuk halaman admin
</commit_message>
<xml_diff>
--- a/Jurnal/JURNAL KEGIATAN PROYEK REKAYASA PERANGKAT LUNAK.docx
+++ b/Jurnal/JURNAL KEGIATAN PROYEK REKAYASA PERANGKAT LUNAK.docx
@@ -685,6 +685,102 @@
                 <w:lang w:val="id-ID"/>
               </w:rPr>
               <w:t>Membuat repositori noirr di github dan mengatur apa saja yang akan dilakukan di dalamnya.</w:t>
+            </w:r>
+          </w:p>
+        </w:tc>
+      </w:tr>
+      <w:tr>
+        <w:trPr>
+          <w:trHeight w:val="576"/>
+        </w:trPr>
+        <w:tc>
+          <w:tcPr>
+            <w:tcW w:w="483" w:type="dxa"/>
+          </w:tcPr>
+          <w:p>
+            <w:pPr>
+              <w:rPr>
+                <w:rFonts w:ascii="Tahoma" w:hAnsi="Tahoma" w:cs="Tahoma"/>
+              </w:rPr>
+            </w:pPr>
+            <w:r>
+              <w:rPr>
+                <w:rFonts w:ascii="Tahoma" w:hAnsi="Tahoma" w:cs="Tahoma"/>
+              </w:rPr>
+              <w:t>4</w:t>
+            </w:r>
+          </w:p>
+        </w:tc>
+        <w:tc>
+          <w:tcPr>
+            <w:tcW w:w="2415" w:type="dxa"/>
+          </w:tcPr>
+          <w:p>
+            <w:pPr>
+              <w:rPr>
+                <w:rFonts w:ascii="Tahoma" w:hAnsi="Tahoma" w:cs="Tahoma"/>
+                <w:lang w:val="id-ID"/>
+              </w:rPr>
+            </w:pPr>
+            <w:r>
+              <w:rPr>
+                <w:rFonts w:ascii="Tahoma" w:hAnsi="Tahoma" w:cs="Tahoma"/>
+                <w:lang w:val="id-ID"/>
+              </w:rPr>
+              <w:t>18 Februari 2021</w:t>
+            </w:r>
+          </w:p>
+        </w:tc>
+        <w:tc>
+          <w:tcPr>
+            <w:tcW w:w="1915" w:type="dxa"/>
+          </w:tcPr>
+          <w:p>
+            <w:pPr>
+              <w:rPr>
+                <w:rFonts w:ascii="Tahoma" w:hAnsi="Tahoma" w:cs="Tahoma"/>
+                <w:lang w:val="id-ID"/>
+              </w:rPr>
+            </w:pPr>
+            <w:r>
+              <w:rPr>
+                <w:rFonts w:ascii="Tahoma" w:hAnsi="Tahoma" w:cs="Tahoma"/>
+                <w:lang w:val="id-ID"/>
+              </w:rPr>
+              <w:t>Whatsapp</w:t>
+            </w:r>
+          </w:p>
+        </w:tc>
+        <w:tc>
+          <w:tcPr>
+            <w:tcW w:w="1915" w:type="dxa"/>
+          </w:tcPr>
+          <w:p>
+            <w:pPr>
+              <w:rPr>
+                <w:rFonts w:ascii="Tahoma" w:hAnsi="Tahoma" w:cs="Tahoma"/>
+                <w:lang w:val="id-ID"/>
+              </w:rPr>
+            </w:pPr>
+          </w:p>
+        </w:tc>
+        <w:tc>
+          <w:tcPr>
+            <w:tcW w:w="3460" w:type="dxa"/>
+          </w:tcPr>
+          <w:p>
+            <w:pPr>
+              <w:rPr>
+                <w:rFonts w:ascii="Tahoma" w:hAnsi="Tahoma" w:cs="Tahoma"/>
+                <w:lang w:val="id-ID"/>
+              </w:rPr>
+            </w:pPr>
+            <w:r>
+              <w:rPr>
+                <w:rFonts w:ascii="Tahoma" w:hAnsi="Tahoma" w:cs="Tahoma"/>
+                <w:lang w:val="id-ID"/>
+              </w:rPr>
+              <w:t>Memasukkan anggota ke dalam repositori dan menambah perubahan dalam figma</w:t>
             </w:r>
           </w:p>
         </w:tc>
@@ -1551,6 +1647,21 @@
 </file>
 
 <file path=customXml/item1.xml><?xml version="1.0" encoding="utf-8"?>
+<p:properties xmlns:p="http://schemas.microsoft.com/office/2006/metadata/properties" xmlns:xsi="http://www.w3.org/2001/XMLSchema-instance" xmlns:pc="http://schemas.microsoft.com/office/infopath/2007/PartnerControls">
+  <documentManagement/>
+</p:properties>
+</file>
+
+<file path=customXml/item2.xml><?xml version="1.0" encoding="utf-8"?>
+<?mso-contentType ?>
+<FormTemplates xmlns="http://schemas.microsoft.com/sharepoint/v3/contenttype/forms">
+  <Display>DocumentLibraryForm</Display>
+  <Edit>DocumentLibraryForm</Edit>
+  <New>DocumentLibraryForm</New>
+</FormTemplates>
+</file>
+
+<file path=customXml/item3.xml><?xml version="1.0" encoding="utf-8"?>
 <ct:contentTypeSchema xmlns:ct="http://schemas.microsoft.com/office/2006/metadata/contentType" xmlns:ma="http://schemas.microsoft.com/office/2006/metadata/properties/metaAttributes" ct:_="" ma:_="" ma:contentTypeName="Document" ma:contentTypeID="0x010100D1729DF497D4224D8FD908262479D513" ma:contentTypeVersion="6" ma:contentTypeDescription="Create a new document." ma:contentTypeScope="" ma:versionID="66701d6c2b844af7376ea3ca72d6486a">
   <xsd:schema xmlns:xsd="http://www.w3.org/2001/XMLSchema" xmlns:xs="http://www.w3.org/2001/XMLSchema" xmlns:p="http://schemas.microsoft.com/office/2006/metadata/properties" xmlns:ns2="ed6b08ed-8ad4-412d-8608-4d5a2dfa0c30" targetNamespace="http://schemas.microsoft.com/office/2006/metadata/properties" ma:root="true" ma:fieldsID="6e7ea80f8e9bb9eb3d44e281b78a6560" ns2:_="">
     <xsd:import namespace="ed6b08ed-8ad4-412d-8608-4d5a2dfa0c30"/>
@@ -1706,22 +1817,24 @@
 </ct:contentTypeSchema>
 </file>
 
-<file path=customXml/item2.xml><?xml version="1.0" encoding="utf-8"?>
-<?mso-contentType ?>
-<FormTemplates xmlns="http://schemas.microsoft.com/sharepoint/v3/contenttype/forms">
-  <Display>DocumentLibraryForm</Display>
-  <Edit>DocumentLibraryForm</Edit>
-  <New>DocumentLibraryForm</New>
-</FormTemplates>
+<file path=customXml/itemProps1.xml><?xml version="1.0" encoding="utf-8"?>
+<ds:datastoreItem xmlns:ds="http://schemas.openxmlformats.org/officeDocument/2006/customXml" ds:itemID="{AAA9C832-74E2-4C2B-A203-37A4E705F83D}">
+  <ds:schemaRefs>
+    <ds:schemaRef ds:uri="http://schemas.microsoft.com/office/2006/metadata/properties"/>
+    <ds:schemaRef ds:uri="http://schemas.microsoft.com/office/infopath/2007/PartnerControls"/>
+  </ds:schemaRefs>
+</ds:datastoreItem>
 </file>
 
-<file path=customXml/item3.xml><?xml version="1.0" encoding="utf-8"?>
-<p:properties xmlns:p="http://schemas.microsoft.com/office/2006/metadata/properties" xmlns:xsi="http://www.w3.org/2001/XMLSchema-instance" xmlns:pc="http://schemas.microsoft.com/office/infopath/2007/PartnerControls">
-  <documentManagement/>
-</p:properties>
+<file path=customXml/itemProps2.xml><?xml version="1.0" encoding="utf-8"?>
+<ds:datastoreItem xmlns:ds="http://schemas.openxmlformats.org/officeDocument/2006/customXml" ds:itemID="{BBF7E0FE-5CB4-4789-B454-00276560D18A}">
+  <ds:schemaRefs>
+    <ds:schemaRef ds:uri="http://schemas.microsoft.com/sharepoint/v3/contenttype/forms"/>
+  </ds:schemaRefs>
+</ds:datastoreItem>
 </file>
 
-<file path=customXml/itemProps1.xml><?xml version="1.0" encoding="utf-8"?>
+<file path=customXml/itemProps3.xml><?xml version="1.0" encoding="utf-8"?>
 <ds:datastoreItem xmlns:ds="http://schemas.openxmlformats.org/officeDocument/2006/customXml" ds:itemID="{F11BAFE6-50D7-4B68-B2E7-44D6F3D992F0}">
   <ds:schemaRefs>
     <ds:schemaRef ds:uri="http://schemas.microsoft.com/office/2006/metadata/contentType"/>
@@ -1737,21 +1850,4 @@
     <ds:schemaRef ds:uri="http://schemas.microsoft.com/internal/obd"/>
   </ds:schemaRefs>
 </ds:datastoreItem>
-</file>
-
-<file path=customXml/itemProps2.xml><?xml version="1.0" encoding="utf-8"?>
-<ds:datastoreItem xmlns:ds="http://schemas.openxmlformats.org/officeDocument/2006/customXml" ds:itemID="{BBF7E0FE-5CB4-4789-B454-00276560D18A}">
-  <ds:schemaRefs>
-    <ds:schemaRef ds:uri="http://schemas.microsoft.com/sharepoint/v3/contenttype/forms"/>
-  </ds:schemaRefs>
-</ds:datastoreItem>
-</file>
-
-<file path=customXml/itemProps3.xml><?xml version="1.0" encoding="utf-8"?>
-<ds:datastoreItem xmlns:ds="http://schemas.openxmlformats.org/officeDocument/2006/customXml" ds:itemID="{AAA9C832-74E2-4C2B-A203-37A4E705F83D}">
-  <ds:schemaRefs>
-    <ds:schemaRef ds:uri="http://schemas.microsoft.com/office/2006/metadata/properties"/>
-    <ds:schemaRef ds:uri="http://schemas.microsoft.com/office/infopath/2007/PartnerControls"/>
-  </ds:schemaRefs>
-</ds:datastoreItem>
 </file>
</xml_diff>

<commit_message>
Update JURNAL KEGIATAN PROYEK REKAYASA PERANGKAT LUNAK.docx
</commit_message>
<xml_diff>
--- a/Jurnal/JURNAL KEGIATAN PROYEK REKAYASA PERANGKAT LUNAK.docx
+++ b/Jurnal/JURNAL KEGIATAN PROYEK REKAYASA PERANGKAT LUNAK.docx
@@ -244,10 +244,10 @@
       </w:tblPr>
       <w:tblGrid>
         <w:gridCol w:w="522"/>
-        <w:gridCol w:w="2404"/>
+        <w:gridCol w:w="2403"/>
         <w:gridCol w:w="1909"/>
         <w:gridCol w:w="1910"/>
-        <w:gridCol w:w="3443"/>
+        <w:gridCol w:w="3444"/>
       </w:tblGrid>
       <w:tr>
         <w:trPr>
@@ -777,6 +777,13 @@
                 <w:lang w:val="id-ID"/>
               </w:rPr>
             </w:pPr>
+            <w:r>
+              <w:rPr>
+                <w:rFonts w:ascii="Tahoma" w:hAnsi="Tahoma" w:cs="Tahoma"/>
+                <w:lang w:val="id-ID"/>
+              </w:rPr>
+              <w:t>Efrend, Khenjy</w:t>
+            </w:r>
           </w:p>
         </w:tc>
         <w:tc>
@@ -817,14 +824,7 @@
                 <w:rFonts w:ascii="Tahoma" w:hAnsi="Tahoma" w:cs="Tahoma"/>
                 <w:lang w:val="id-ID"/>
               </w:rPr>
-              <w:t xml:space="preserve">Khenjy : </w:t>
-            </w:r>
-            <w:r>
-              <w:rPr>
-                <w:rFonts w:ascii="Tahoma" w:hAnsi="Tahoma" w:cs="Tahoma"/>
-                <w:lang w:val="id-ID"/>
-              </w:rPr>
-              <w:t xml:space="preserve">Membuat </w:t>
+              <w:t xml:space="preserve">Khenjy : Membuat </w:t>
             </w:r>
             <w:r>
               <w:rPr>
@@ -981,6 +981,13 @@
                 <w:lang w:val="id-ID"/>
               </w:rPr>
             </w:pPr>
+            <w:r>
+              <w:rPr>
+                <w:rFonts w:ascii="Tahoma" w:hAnsi="Tahoma" w:cs="Tahoma"/>
+                <w:lang w:val="id-ID"/>
+              </w:rPr>
+              <w:t>Efrend, Khejy, Markus</w:t>
+            </w:r>
           </w:p>
         </w:tc>
         <w:tc>
@@ -1021,14 +1028,7 @@
                 <w:rFonts w:ascii="Tahoma" w:hAnsi="Tahoma" w:cs="Tahoma"/>
                 <w:lang w:val="id-ID"/>
               </w:rPr>
-              <w:t xml:space="preserve">Khenjy : </w:t>
-            </w:r>
-            <w:r>
-              <w:rPr>
-                <w:rFonts w:ascii="Tahoma" w:hAnsi="Tahoma" w:cs="Tahoma"/>
-                <w:lang w:val="id-ID"/>
-              </w:rPr>
-              <w:t>Memasukkan anggota ke dalam</w:t>
+              <w:t>Khenjy : Memasukkan anggota ke dalam</w:t>
             </w:r>
             <w:r>
               <w:rPr>
@@ -1220,43 +1220,22 @@
                 <w:rFonts w:ascii="Tahoma" w:hAnsi="Tahoma" w:cs="Tahoma"/>
                 <w:lang w:val="id-ID"/>
               </w:rPr>
-              <w:t>Efrend</w:t>
-            </w:r>
-            <w:r>
-              <w:rPr>
-                <w:rFonts w:ascii="Tahoma" w:hAnsi="Tahoma" w:cs="Tahoma"/>
-                <w:lang w:val="id-ID"/>
-              </w:rPr>
-              <w:t xml:space="preserve"> : tidak ada</w:t>
-            </w:r>
-          </w:p>
-          <w:p>
-            <w:pPr>
-              <w:rPr>
-                <w:rFonts w:ascii="Tahoma" w:hAnsi="Tahoma" w:cs="Tahoma"/>
-                <w:lang w:val="id-ID"/>
-              </w:rPr>
-            </w:pPr>
-            <w:r>
-              <w:rPr>
-                <w:rFonts w:ascii="Tahoma" w:hAnsi="Tahoma" w:cs="Tahoma"/>
-                <w:lang w:val="id-ID"/>
-              </w:rPr>
-              <w:t>Khenjy</w:t>
-            </w:r>
-            <w:r>
-              <w:rPr>
-                <w:rFonts w:ascii="Tahoma" w:hAnsi="Tahoma" w:cs="Tahoma"/>
-                <w:lang w:val="id-ID"/>
-              </w:rPr>
-              <w:t xml:space="preserve"> : </w:t>
-            </w:r>
-            <w:r>
-              <w:rPr>
-                <w:rFonts w:ascii="Tahoma" w:hAnsi="Tahoma" w:cs="Tahoma"/>
-                <w:lang w:val="id-ID"/>
-              </w:rPr>
-              <w:t>Membuat pembagian tugas terstruktur untuk anggota-anggota tim di figma.</w:t>
+              <w:t>Efrend : tidak ada</w:t>
+            </w:r>
+          </w:p>
+          <w:p>
+            <w:pPr>
+              <w:rPr>
+                <w:rFonts w:ascii="Tahoma" w:hAnsi="Tahoma" w:cs="Tahoma"/>
+                <w:lang w:val="id-ID"/>
+              </w:rPr>
+            </w:pPr>
+            <w:r>
+              <w:rPr>
+                <w:rFonts w:ascii="Tahoma" w:hAnsi="Tahoma" w:cs="Tahoma"/>
+                <w:lang w:val="id-ID"/>
+              </w:rPr>
+              <w:t>Khenjy : Membuat pembagian tugas terstruktur untuk anggota-anggota tim di figma.</w:t>
             </w:r>
           </w:p>
           <w:p>
@@ -1351,9 +1330,15 @@
             <w:r>
               <w:rPr>
                 <w:rFonts w:ascii="Tahoma" w:hAnsi="Tahoma" w:cs="Tahoma"/>
-                <w:lang w:val="id-ID"/>
-              </w:rPr>
-              <w:t>4 Maret 2021</w:t>
+              </w:rPr>
+              <w:t>18</w:t>
+            </w:r>
+            <w:r>
+              <w:rPr>
+                <w:rFonts w:ascii="Tahoma" w:hAnsi="Tahoma" w:cs="Tahoma"/>
+                <w:lang w:val="id-ID"/>
+              </w:rPr>
+              <w:t xml:space="preserve"> Maret 2021</w:t>
             </w:r>
           </w:p>
         </w:tc>
@@ -1367,6 +1352,25 @@
                 <w:rFonts w:ascii="Tahoma" w:hAnsi="Tahoma" w:cs="Tahoma"/>
               </w:rPr>
             </w:pPr>
+            <w:r>
+              <w:rPr>
+                <w:rFonts w:ascii="Tahoma" w:hAnsi="Tahoma" w:cs="Tahoma"/>
+              </w:rPr>
+              <w:t>Figma,</w:t>
+            </w:r>
+            <w:r>
+              <w:rPr>
+                <w:rFonts w:ascii="Tahoma" w:hAnsi="Tahoma" w:cs="Tahoma"/>
+                <w:lang w:val="id-ID"/>
+              </w:rPr>
+              <w:t xml:space="preserve"> Whatsapp, Zoom, VS Code</w:t>
+            </w:r>
+            <w:r>
+              <w:rPr>
+                <w:rFonts w:ascii="Tahoma" w:hAnsi="Tahoma" w:cs="Tahoma"/>
+              </w:rPr>
+              <w:t xml:space="preserve"> </w:t>
+            </w:r>
           </w:p>
         </w:tc>
         <w:tc>
@@ -1377,8 +1381,16 @@
             <w:pPr>
               <w:rPr>
                 <w:rFonts w:ascii="Tahoma" w:hAnsi="Tahoma" w:cs="Tahoma"/>
-              </w:rPr>
-            </w:pPr>
+                <w:lang w:val="id-ID"/>
+              </w:rPr>
+            </w:pPr>
+            <w:r>
+              <w:rPr>
+                <w:rFonts w:ascii="Tahoma" w:hAnsi="Tahoma" w:cs="Tahoma"/>
+                <w:lang w:val="id-ID"/>
+              </w:rPr>
+              <w:t xml:space="preserve">Khenjy, Natasha, Markus, Efrend </w:t>
+            </w:r>
           </w:p>
         </w:tc>
         <w:tc>
@@ -1392,6 +1404,66 @@
                 <w:lang w:val="id-ID"/>
               </w:rPr>
             </w:pPr>
+            <w:r>
+              <w:rPr>
+                <w:rFonts w:ascii="Tahoma" w:hAnsi="Tahoma" w:cs="Tahoma"/>
+                <w:lang w:val="id-ID"/>
+              </w:rPr>
+              <w:t>Bagian yang dipresentasikan :</w:t>
+            </w:r>
+          </w:p>
+          <w:p>
+            <w:pPr>
+              <w:rPr>
+                <w:rFonts w:ascii="Tahoma" w:hAnsi="Tahoma" w:cs="Tahoma"/>
+                <w:lang w:val="id-ID"/>
+              </w:rPr>
+            </w:pPr>
+            <w:r>
+              <w:rPr>
+                <w:rFonts w:ascii="Tahoma" w:hAnsi="Tahoma" w:cs="Tahoma"/>
+                <w:lang w:val="id-ID"/>
+              </w:rPr>
+              <w:t>mempelajari fitur membuat komponen dan prototype di figma, pengaplikasian fitur untuk kebutuhan pembuatan desain website di figma.</w:t>
+            </w:r>
+          </w:p>
+          <w:p>
+            <w:pPr>
+              <w:rPr>
+                <w:rFonts w:ascii="Tahoma" w:hAnsi="Tahoma" w:cs="Tahoma"/>
+                <w:lang w:val="id-ID"/>
+              </w:rPr>
+            </w:pPr>
+          </w:p>
+          <w:p>
+            <w:pPr>
+              <w:rPr>
+                <w:rFonts w:ascii="Tahoma" w:hAnsi="Tahoma" w:cs="Tahoma"/>
+                <w:lang w:val="id-ID"/>
+              </w:rPr>
+            </w:pPr>
+            <w:r>
+              <w:rPr>
+                <w:rFonts w:ascii="Tahoma" w:hAnsi="Tahoma" w:cs="Tahoma"/>
+                <w:lang w:val="id-ID"/>
+              </w:rPr>
+              <w:t xml:space="preserve">Bagian yang tidak sempat dipresentasikan : </w:t>
+            </w:r>
+          </w:p>
+          <w:p>
+            <w:pPr>
+              <w:rPr>
+                <w:rFonts w:ascii="Tahoma" w:hAnsi="Tahoma" w:cs="Tahoma"/>
+                <w:lang w:val="id-ID"/>
+              </w:rPr>
+            </w:pPr>
+            <w:r>
+              <w:rPr>
+                <w:rFonts w:ascii="Tahoma" w:hAnsi="Tahoma" w:cs="Tahoma"/>
+                <w:lang w:val="id-ID"/>
+              </w:rPr>
+              <w:t>membuat workspace coding untuk projek, penerapan workspace untuk seluruh anggota kelompok, perubahan dokumentasi projek pada github, perubahan struktur file pada codeigniter projek.</w:t>
+            </w:r>
           </w:p>
         </w:tc>
       </w:tr>
@@ -2505,18 +2577,18 @@
 </file>
 
 <file path=customXml/item2.xml><?xml version="1.0" encoding="utf-8"?>
+<p:properties xmlns:p="http://schemas.microsoft.com/office/2006/metadata/properties" xmlns:xsi="http://www.w3.org/2001/XMLSchema-instance" xmlns:pc="http://schemas.microsoft.com/office/infopath/2007/PartnerControls">
+  <documentManagement/>
+</p:properties>
+</file>
+
+<file path=customXml/item3.xml><?xml version="1.0" encoding="utf-8"?>
 <?mso-contentType ?>
 <FormTemplates xmlns="http://schemas.microsoft.com/sharepoint/v3/contenttype/forms">
   <Display>DocumentLibraryForm</Display>
   <Edit>DocumentLibraryForm</Edit>
   <New>DocumentLibraryForm</New>
 </FormTemplates>
-</file>
-
-<file path=customXml/item3.xml><?xml version="1.0" encoding="utf-8"?>
-<p:properties xmlns:p="http://schemas.microsoft.com/office/2006/metadata/properties" xmlns:xsi="http://www.w3.org/2001/XMLSchema-instance" xmlns:pc="http://schemas.microsoft.com/office/infopath/2007/PartnerControls">
-  <documentManagement/>
-</p:properties>
 </file>
 
 <file path=customXml/itemProps1.xml><?xml version="1.0" encoding="utf-8"?>
@@ -2538,18 +2610,18 @@
 </file>
 
 <file path=customXml/itemProps2.xml><?xml version="1.0" encoding="utf-8"?>
-<ds:datastoreItem xmlns:ds="http://schemas.openxmlformats.org/officeDocument/2006/customXml" ds:itemID="{BBF7E0FE-5CB4-4789-B454-00276560D18A}">
-  <ds:schemaRefs>
-    <ds:schemaRef ds:uri="http://schemas.microsoft.com/sharepoint/v3/contenttype/forms"/>
-  </ds:schemaRefs>
-</ds:datastoreItem>
-</file>
-
-<file path=customXml/itemProps3.xml><?xml version="1.0" encoding="utf-8"?>
 <ds:datastoreItem xmlns:ds="http://schemas.openxmlformats.org/officeDocument/2006/customXml" ds:itemID="{AAA9C832-74E2-4C2B-A203-37A4E705F83D}">
   <ds:schemaRefs>
     <ds:schemaRef ds:uri="http://schemas.microsoft.com/office/2006/metadata/properties"/>
     <ds:schemaRef ds:uri="http://schemas.microsoft.com/office/infopath/2007/PartnerControls"/>
   </ds:schemaRefs>
 </ds:datastoreItem>
+</file>
+
+<file path=customXml/itemProps3.xml><?xml version="1.0" encoding="utf-8"?>
+<ds:datastoreItem xmlns:ds="http://schemas.openxmlformats.org/officeDocument/2006/customXml" ds:itemID="{BBF7E0FE-5CB4-4789-B454-00276560D18A}">
+  <ds:schemaRefs>
+    <ds:schemaRef ds:uri="http://schemas.microsoft.com/sharepoint/v3/contenttype/forms"/>
+  </ds:schemaRefs>
+</ds:datastoreItem>
 </file>
</xml_diff>